<commit_message>
Update 04202019  Data 621 Final Project Research Proposal_Joby, Zach and Jun.docx
</commit_message>
<xml_diff>
--- a/04202019  Data 621 Final Project Research Proposal_Joby, Zach and Jun.docx
+++ b/04202019  Data 621 Final Project Research Proposal_Joby, Zach and Jun.docx
@@ -213,25 +213,14 @@
           <w:szCs w:val="24"/>
         </w:rPr>
       </w:pPr>
-      <w:proofErr w:type="spellStart"/>
-      <w:r>
-        <w:rPr>
-          <w:rFonts w:ascii="Times New Roman" w:hAnsi="Times New Roman" w:cs="Times New Roman"/>
-          <w:bCs/>
-          <w:sz w:val="24"/>
-          <w:szCs w:val="24"/>
-        </w:rPr>
-        <w:t>Joby</w:t>
-      </w:r>
-      <w:proofErr w:type="spellEnd"/>
-      <w:r>
-        <w:rPr>
-          <w:rFonts w:ascii="Times New Roman" w:hAnsi="Times New Roman" w:cs="Times New Roman"/>
-          <w:bCs/>
-          <w:sz w:val="24"/>
-          <w:szCs w:val="24"/>
-        </w:rPr>
-        <w:t xml:space="preserve"> John, </w:t>
+      <w:r>
+        <w:rPr>
+          <w:rFonts w:ascii="Times New Roman" w:hAnsi="Times New Roman" w:cs="Times New Roman"/>
+          <w:bCs/>
+          <w:sz w:val="24"/>
+          <w:szCs w:val="24"/>
+        </w:rPr>
+        <w:t xml:space="preserve">Joby John, </w:t>
       </w:r>
       <w:r>
         <w:rPr>
@@ -397,25 +386,7 @@
           <w:sz w:val="24"/>
           <w:szCs w:val="24"/>
         </w:rPr>
-        <w:t xml:space="preserve">This database is available for downloading from </w:t>
-      </w:r>
-      <w:proofErr w:type="spellStart"/>
-      <w:r>
-        <w:rPr>
-          <w:rFonts w:ascii="Times New Roman" w:hAnsi="Times New Roman" w:cs="Times New Roman"/>
-          <w:sz w:val="24"/>
-          <w:szCs w:val="24"/>
-        </w:rPr>
-        <w:t>uci</w:t>
-      </w:r>
-      <w:proofErr w:type="spellEnd"/>
-      <w:r>
-        <w:rPr>
-          <w:rFonts w:ascii="Times New Roman" w:hAnsi="Times New Roman" w:cs="Times New Roman"/>
-          <w:sz w:val="24"/>
-          <w:szCs w:val="24"/>
-        </w:rPr>
-        <w:t xml:space="preserve"> machine learning repository (</w:t>
+        <w:t>This database is available for downloading from uci machine learning repository (</w:t>
       </w:r>
       <w:hyperlink r:id="rId6" w:history="1">
         <w:r>
@@ -470,27 +441,7 @@
           <w:sz w:val="24"/>
           <w:szCs w:val="24"/>
         </w:rPr>
-        <w:t xml:space="preserve">Here </w:t>
-      </w:r>
-      <w:proofErr w:type="gramStart"/>
-      <w:r>
-        <w:rPr>
-          <w:rFonts w:ascii="Times New Roman" w:hAnsi="Times New Roman" w:cs="Times New Roman"/>
-          <w:bCs/>
-          <w:sz w:val="24"/>
-          <w:szCs w:val="24"/>
-        </w:rPr>
-        <w:t>are</w:t>
-      </w:r>
-      <w:proofErr w:type="gramEnd"/>
-      <w:r>
-        <w:rPr>
-          <w:rFonts w:ascii="Times New Roman" w:hAnsi="Times New Roman" w:cs="Times New Roman"/>
-          <w:bCs/>
-          <w:sz w:val="24"/>
-          <w:szCs w:val="24"/>
-        </w:rPr>
-        <w:t xml:space="preserve"> the information regarding variables in the dataset: (1) </w:t>
+        <w:t xml:space="preserve">Here are the information regarding variables in the dataset: (1) </w:t>
       </w:r>
       <w:r>
         <w:rPr>
@@ -652,19 +603,8 @@
           <w:sz w:val="24"/>
           <w:szCs w:val="24"/>
         </w:rPr>
-        <w:t xml:space="preserve">pH: value for </w:t>
-      </w:r>
-      <w:proofErr w:type="spellStart"/>
-      <w:r>
-        <w:rPr>
-          <w:rFonts w:ascii="Times New Roman" w:hAnsi="Times New Roman" w:cs="Times New Roman"/>
-          <w:bCs/>
-          <w:sz w:val="24"/>
-          <w:szCs w:val="24"/>
-        </w:rPr>
-        <w:t>pH.</w:t>
-      </w:r>
-      <w:proofErr w:type="spellEnd"/>
+        <w:t>pH: value for pH.</w:t>
+      </w:r>
       <w:r>
         <w:rPr>
           <w:rFonts w:ascii="Times New Roman" w:hAnsi="Times New Roman" w:cs="Times New Roman"/>
@@ -726,7 +666,7 @@
         <w:ind w:firstLine="720"/>
         <w:jc w:val="both"/>
         <w:rPr>
-          <w:rFonts w:ascii="Times New Roman" w:hAnsi="Times New Roman" w:cs="Times New Roman" w:hint="eastAsia"/>
+          <w:rFonts w:ascii="Times New Roman" w:hAnsi="Times New Roman" w:cs="Times New Roman"/>
           <w:bCs/>
           <w:sz w:val="24"/>
           <w:szCs w:val="24"/>
@@ -1290,7 +1230,7 @@
       <w:pPr>
         <w:ind w:firstLine="720"/>
         <w:rPr>
-          <w:rFonts w:ascii="Times New Roman" w:hAnsi="Times New Roman" w:cs="Times New Roman" w:hint="eastAsia"/>
+          <w:rFonts w:ascii="Times New Roman" w:hAnsi="Times New Roman" w:cs="Times New Roman"/>
           <w:bCs/>
           <w:sz w:val="24"/>
           <w:szCs w:val="24"/>
@@ -1302,7 +1242,7 @@
         <w:ind w:firstLine="720"/>
         <w:jc w:val="center"/>
         <w:rPr>
-          <w:rFonts w:ascii="Times New Roman" w:hAnsi="Times New Roman" w:cs="Times New Roman" w:hint="eastAsia"/>
+          <w:rFonts w:ascii="Times New Roman" w:hAnsi="Times New Roman" w:cs="Times New Roman"/>
           <w:b/>
           <w:bCs/>
           <w:sz w:val="24"/>
@@ -1324,7 +1264,7 @@
       <w:pPr>
         <w:ind w:firstLine="720"/>
         <w:rPr>
-          <w:rFonts w:ascii="Times New Roman" w:hAnsi="Times New Roman" w:cs="Times New Roman" w:hint="eastAsia"/>
+          <w:rFonts w:ascii="Times New Roman" w:hAnsi="Times New Roman" w:cs="Times New Roman"/>
           <w:bCs/>
           <w:sz w:val="24"/>
           <w:szCs w:val="24"/>
@@ -1481,106 +1421,7 @@
           <w:sz w:val="24"/>
           <w:szCs w:val="24"/>
         </w:rPr>
-        <w:t>k-NN us</w:t>
-      </w:r>
-      <w:r>
-        <w:rPr>
-          <w:rFonts w:ascii="Times New Roman" w:hAnsi="Times New Roman" w:cs="Times New Roman"/>
-          <w:bCs/>
-          <w:sz w:val="24"/>
-          <w:szCs w:val="24"/>
-        </w:rPr>
-        <w:t>es</w:t>
-      </w:r>
-      <w:r>
-        <w:rPr>
-          <w:rFonts w:ascii="Times New Roman" w:hAnsi="Times New Roman" w:cs="Times New Roman"/>
-          <w:bCs/>
-          <w:sz w:val="24"/>
-          <w:szCs w:val="24"/>
-        </w:rPr>
-        <w:t xml:space="preserve"> the distance between </w:t>
-      </w:r>
-      <w:r>
-        <w:rPr>
-          <w:rFonts w:ascii="Times New Roman" w:hAnsi="Times New Roman" w:cs="Times New Roman"/>
-          <w:bCs/>
-          <w:sz w:val="24"/>
-          <w:szCs w:val="24"/>
-        </w:rPr>
-        <w:t>two</w:t>
-      </w:r>
-      <w:r>
-        <w:rPr>
-          <w:rFonts w:ascii="Times New Roman" w:hAnsi="Times New Roman" w:cs="Times New Roman"/>
-          <w:bCs/>
-          <w:sz w:val="24"/>
-          <w:szCs w:val="24"/>
-        </w:rPr>
-        <w:t xml:space="preserve"> points</w:t>
-      </w:r>
-      <w:r>
-        <w:rPr>
-          <w:rFonts w:ascii="Times New Roman" w:hAnsi="Times New Roman" w:cs="Times New Roman"/>
-          <w:bCs/>
-          <w:sz w:val="24"/>
-          <w:szCs w:val="24"/>
-        </w:rPr>
-        <w:t xml:space="preserve">; as such </w:t>
-      </w:r>
-      <w:r>
-        <w:rPr>
-          <w:rFonts w:ascii="Times New Roman" w:hAnsi="Times New Roman" w:cs="Times New Roman"/>
-          <w:bCs/>
-          <w:sz w:val="24"/>
-          <w:szCs w:val="24"/>
-        </w:rPr>
-        <w:t xml:space="preserve">it can be </w:t>
-      </w:r>
-      <w:r>
-        <w:rPr>
-          <w:rFonts w:ascii="Times New Roman" w:hAnsi="Times New Roman" w:cs="Times New Roman"/>
-          <w:bCs/>
-          <w:sz w:val="24"/>
-          <w:szCs w:val="24"/>
-        </w:rPr>
-        <w:t>applied</w:t>
-      </w:r>
-      <w:r>
-        <w:rPr>
-          <w:rFonts w:ascii="Times New Roman" w:hAnsi="Times New Roman" w:cs="Times New Roman"/>
-          <w:bCs/>
-          <w:sz w:val="24"/>
-          <w:szCs w:val="24"/>
-        </w:rPr>
-        <w:t xml:space="preserve"> for a model with</w:t>
-      </w:r>
-      <w:r>
-        <w:rPr>
-          <w:rFonts w:ascii="Times New Roman" w:hAnsi="Times New Roman" w:cs="Times New Roman"/>
-          <w:bCs/>
-          <w:sz w:val="24"/>
-          <w:szCs w:val="24"/>
-        </w:rPr>
-        <w:t xml:space="preserve">out </w:t>
-      </w:r>
-      <w:r>
-        <w:rPr>
-          <w:rFonts w:ascii="Times New Roman" w:hAnsi="Times New Roman" w:cs="Times New Roman"/>
-          <w:bCs/>
-          <w:sz w:val="24"/>
-          <w:szCs w:val="24"/>
-        </w:rPr>
-        <w:t xml:space="preserve">linear relationship.  During the process, k-NN normalizes all the attributes between 0 to 1, </w:t>
-      </w:r>
-      <w:r>
-        <w:rPr>
-          <w:rFonts w:ascii="Times New Roman" w:hAnsi="Times New Roman" w:cs="Times New Roman"/>
-          <w:bCs/>
-          <w:sz w:val="24"/>
-          <w:szCs w:val="24"/>
-        </w:rPr>
-        <w:t xml:space="preserve">alleviating the concern </w:t>
+        <w:t xml:space="preserve">k-NN uses the distance between two points; as such it can be applied for a model without linear relationship.  During the process, k-NN normalizes all the attributes between 0 to 1, alleviating the concern </w:t>
       </w:r>
       <w:r>
         <w:rPr>
@@ -1598,70 +1439,7 @@
           <w:sz w:val="24"/>
           <w:szCs w:val="24"/>
         </w:rPr>
-        <w:t xml:space="preserve">outliers and collinearity.  However, </w:t>
-      </w:r>
-      <w:r>
-        <w:rPr>
-          <w:rFonts w:ascii="Times New Roman" w:hAnsi="Times New Roman" w:cs="Times New Roman"/>
-          <w:bCs/>
-          <w:sz w:val="24"/>
-          <w:szCs w:val="24"/>
-        </w:rPr>
-        <w:t xml:space="preserve">as </w:t>
-      </w:r>
-      <w:r>
-        <w:rPr>
-          <w:rFonts w:ascii="Times New Roman" w:hAnsi="Times New Roman" w:cs="Times New Roman"/>
-          <w:bCs/>
-          <w:sz w:val="24"/>
-          <w:szCs w:val="24"/>
-        </w:rPr>
-        <w:t xml:space="preserve">k-NN analysis </w:t>
-      </w:r>
-      <w:r>
-        <w:rPr>
-          <w:rFonts w:ascii="Times New Roman" w:hAnsi="Times New Roman" w:cs="Times New Roman"/>
-          <w:bCs/>
-          <w:sz w:val="24"/>
-          <w:szCs w:val="24"/>
-        </w:rPr>
-        <w:t>typically</w:t>
-      </w:r>
-      <w:r>
-        <w:rPr>
-          <w:rFonts w:ascii="Times New Roman" w:hAnsi="Times New Roman" w:cs="Times New Roman"/>
-          <w:bCs/>
-          <w:sz w:val="24"/>
-          <w:szCs w:val="24"/>
-        </w:rPr>
-        <w:t xml:space="preserve"> uses for a database with a few hundred observ</w:t>
-      </w:r>
-      <w:r>
-        <w:rPr>
-          <w:rFonts w:ascii="Times New Roman" w:hAnsi="Times New Roman" w:cs="Times New Roman"/>
-          <w:bCs/>
-          <w:sz w:val="24"/>
-          <w:szCs w:val="24"/>
-        </w:rPr>
-        <w:t>ations, the white wine</w:t>
-      </w:r>
-      <w:r>
-        <w:rPr>
-          <w:rFonts w:ascii="Times New Roman" w:hAnsi="Times New Roman" w:cs="Times New Roman"/>
-          <w:bCs/>
-          <w:sz w:val="24"/>
-          <w:szCs w:val="24"/>
-        </w:rPr>
-        <w:t xml:space="preserve"> database is quite </w:t>
-      </w:r>
-      <w:r>
-        <w:rPr>
-          <w:rFonts w:ascii="Times New Roman" w:hAnsi="Times New Roman" w:cs="Times New Roman"/>
-          <w:bCs/>
-          <w:sz w:val="24"/>
-          <w:szCs w:val="24"/>
-        </w:rPr>
-        <w:t>large</w:t>
+        <w:t>outliers and collinearity.  However, as k-NN analysis typically uses for a database with a few hundred observations, the white wine database is quite large</w:t>
       </w:r>
       <w:r>
         <w:rPr>
@@ -1697,52 +1475,7 @@
           <w:sz w:val="24"/>
           <w:szCs w:val="24"/>
         </w:rPr>
-        <w:t xml:space="preserve"> </w:t>
-      </w:r>
-      <w:r>
-        <w:rPr>
-          <w:rFonts w:ascii="Times New Roman" w:hAnsi="Times New Roman" w:cs="Times New Roman"/>
-          <w:bCs/>
-          <w:sz w:val="24"/>
-          <w:szCs w:val="24"/>
-        </w:rPr>
-        <w:t>time</w:t>
-      </w:r>
-      <w:r>
-        <w:rPr>
-          <w:rFonts w:ascii="Times New Roman" w:hAnsi="Times New Roman" w:cs="Times New Roman"/>
-          <w:bCs/>
-          <w:sz w:val="24"/>
-          <w:szCs w:val="24"/>
-        </w:rPr>
-        <w:t>-</w:t>
-      </w:r>
-      <w:r>
-        <w:rPr>
-          <w:rFonts w:ascii="Times New Roman" w:hAnsi="Times New Roman" w:cs="Times New Roman"/>
-          <w:bCs/>
-          <w:sz w:val="24"/>
-          <w:szCs w:val="24"/>
-        </w:rPr>
-        <w:t>consuming</w:t>
-      </w:r>
-      <w:r>
-        <w:rPr>
-          <w:rFonts w:ascii="Times New Roman" w:hAnsi="Times New Roman" w:cs="Times New Roman"/>
-          <w:bCs/>
-          <w:sz w:val="24"/>
-          <w:szCs w:val="24"/>
-        </w:rPr>
-        <w:t xml:space="preserve"> data processing</w:t>
-      </w:r>
-      <w:r>
-        <w:rPr>
-          <w:rFonts w:ascii="Times New Roman" w:hAnsi="Times New Roman" w:cs="Times New Roman"/>
-          <w:bCs/>
-          <w:sz w:val="24"/>
-          <w:szCs w:val="24"/>
-        </w:rPr>
-        <w:t xml:space="preserve">. </w:t>
+        <w:t xml:space="preserve"> time-consuming data processing. </w:t>
       </w:r>
       <w:r>
         <w:rPr>
@@ -1760,52 +1493,7 @@
           <w:sz w:val="24"/>
           <w:szCs w:val="24"/>
         </w:rPr>
-        <w:t>n most</w:t>
-      </w:r>
-      <w:r>
-        <w:rPr>
-          <w:rFonts w:ascii="Times New Roman" w:hAnsi="Times New Roman" w:cs="Times New Roman"/>
-          <w:bCs/>
-          <w:sz w:val="24"/>
-          <w:szCs w:val="24"/>
-        </w:rPr>
-        <w:t xml:space="preserve"> literature, </w:t>
-      </w:r>
-      <w:r>
-        <w:rPr>
-          <w:rFonts w:ascii="Times New Roman" w:hAnsi="Times New Roman" w:cs="Times New Roman"/>
-          <w:bCs/>
-          <w:sz w:val="24"/>
-          <w:szCs w:val="24"/>
-        </w:rPr>
-        <w:t>we see</w:t>
-      </w:r>
-      <w:r>
-        <w:rPr>
-          <w:rFonts w:ascii="Times New Roman" w:hAnsi="Times New Roman" w:cs="Times New Roman"/>
-          <w:bCs/>
-          <w:sz w:val="24"/>
-          <w:szCs w:val="24"/>
-        </w:rPr>
-        <w:t xml:space="preserve"> scientist</w:t>
-      </w:r>
-      <w:r>
-        <w:rPr>
-          <w:rFonts w:ascii="Times New Roman" w:hAnsi="Times New Roman" w:cs="Times New Roman"/>
-          <w:bCs/>
-          <w:sz w:val="24"/>
-          <w:szCs w:val="24"/>
-        </w:rPr>
-        <w:t>s</w:t>
-      </w:r>
-      <w:r>
-        <w:rPr>
-          <w:rFonts w:ascii="Times New Roman" w:hAnsi="Times New Roman" w:cs="Times New Roman"/>
-          <w:bCs/>
-          <w:sz w:val="24"/>
-          <w:szCs w:val="24"/>
-        </w:rPr>
-        <w:t xml:space="preserve"> using k value around 7 to 9 </w:t>
+        <w:t xml:space="preserve">n most literature, we see scientists using k value around 7 to 9 </w:t>
       </w:r>
       <w:r>
         <w:rPr>
@@ -2052,46 +1740,19 @@
       <w:pPr>
         <w:ind w:firstLine="720"/>
         <w:rPr>
-          <w:rFonts w:ascii="Times New Roman" w:hAnsi="Times New Roman" w:cs="Times New Roman" w:hint="eastAsia"/>
-          <w:sz w:val="24"/>
-          <w:szCs w:val="24"/>
-        </w:rPr>
-      </w:pPr>
-      <w:r>
-        <w:rPr>
-          <w:rFonts w:ascii="Times New Roman" w:hAnsi="Times New Roman" w:cs="Times New Roman"/>
-          <w:bCs/>
-          <w:sz w:val="24"/>
-          <w:szCs w:val="24"/>
-        </w:rPr>
-        <w:t xml:space="preserve">The second model built is the </w:t>
-      </w:r>
-      <w:r>
-        <w:rPr>
-          <w:rFonts w:ascii="Times New Roman" w:hAnsi="Times New Roman" w:cs="Times New Roman"/>
-          <w:bCs/>
-          <w:sz w:val="24"/>
-          <w:szCs w:val="24"/>
-        </w:rPr>
-        <w:t>ordinal logistic proportional odds</w:t>
-      </w:r>
-      <w:r>
-        <w:rPr>
-          <w:rFonts w:ascii="Times New Roman" w:hAnsi="Times New Roman" w:cs="Times New Roman"/>
-          <w:bCs/>
-          <w:sz w:val="24"/>
-          <w:szCs w:val="24"/>
-        </w:rPr>
-        <w:t xml:space="preserve"> </w:t>
-      </w:r>
-      <w:r>
-        <w:rPr>
-          <w:rFonts w:ascii="Times New Roman" w:hAnsi="Times New Roman" w:cs="Times New Roman"/>
-          <w:bCs/>
-          <w:sz w:val="24"/>
-          <w:szCs w:val="24"/>
-        </w:rPr>
-        <w:t xml:space="preserve">model </w:t>
+          <w:rFonts w:ascii="Times New Roman" w:hAnsi="Times New Roman" w:cs="Times New Roman"/>
+          <w:sz w:val="24"/>
+          <w:szCs w:val="24"/>
+        </w:rPr>
+      </w:pPr>
+      <w:r>
+        <w:rPr>
+          <w:rFonts w:ascii="Times New Roman" w:hAnsi="Times New Roman" w:cs="Times New Roman"/>
+          <w:bCs/>
+          <w:sz w:val="24"/>
+          <w:szCs w:val="24"/>
+        </w:rPr>
+        <w:t xml:space="preserve">The second model built is the ordinal logistic proportional odds model </w:t>
       </w:r>
       <w:r>
         <w:rPr>
@@ -2394,7 +2055,7 @@
           <w:szCs w:val="24"/>
           <w:shd w:val="clear" w:color="auto" w:fill="FFFFFF"/>
         </w:rPr>
-        <w:t xml:space="preserve"> </w:t>
+        <w:t xml:space="preserve"> general linear model</w:t>
       </w:r>
       <w:r>
         <w:rPr>
@@ -2404,7 +2065,7 @@
           <w:szCs w:val="24"/>
           <w:shd w:val="clear" w:color="auto" w:fill="FFFFFF"/>
         </w:rPr>
-        <w:t>general linear model</w:t>
+        <w:t xml:space="preserve"> that fits both a coefficient vector and a set of</w:t>
       </w:r>
       <w:r>
         <w:rPr>
@@ -2414,37 +2075,7 @@
           <w:szCs w:val="24"/>
           <w:shd w:val="clear" w:color="auto" w:fill="FFFFFF"/>
         </w:rPr>
-        <w:t xml:space="preserve"> that fits both a coefficient vector and a set of</w:t>
-      </w:r>
-      <w:r>
-        <w:rPr>
-          <w:rFonts w:ascii="Times New Roman" w:hAnsi="Times New Roman" w:cs="Times New Roman"/>
-          <w:color w:val="222222"/>
-          <w:sz w:val="24"/>
-          <w:szCs w:val="24"/>
-          <w:shd w:val="clear" w:color="auto" w:fill="FFFFFF"/>
-        </w:rPr>
-        <w:t xml:space="preserve"> </w:t>
-      </w:r>
-      <w:r>
-        <w:rPr>
-          <w:rFonts w:ascii="Times New Roman" w:hAnsi="Times New Roman" w:cs="Times New Roman"/>
-          <w:color w:val="222222"/>
-          <w:sz w:val="24"/>
-          <w:szCs w:val="24"/>
-          <w:shd w:val="clear" w:color="auto" w:fill="FFFFFF"/>
-        </w:rPr>
-        <w:t>thresholds</w:t>
-      </w:r>
-      <w:r>
-        <w:rPr>
-          <w:rFonts w:ascii="Times New Roman" w:hAnsi="Times New Roman" w:cs="Times New Roman"/>
-          <w:color w:val="222222"/>
-          <w:sz w:val="24"/>
-          <w:szCs w:val="24"/>
-          <w:shd w:val="clear" w:color="auto" w:fill="FFFFFF"/>
-        </w:rPr>
-        <w:t xml:space="preserve"> </w:t>
+        <w:t xml:space="preserve"> thresholds </w:t>
       </w:r>
       <w:r>
         <w:rPr>
@@ -2532,132 +2163,16 @@
           <w:szCs w:val="24"/>
           <w:u w:val="single"/>
         </w:rPr>
-        <w:t>T</w:t>
-      </w:r>
-      <w:r>
-        <w:rPr>
-          <w:rFonts w:ascii="Times New Roman" w:hAnsi="Times New Roman" w:cs="Times New Roman"/>
-          <w:b/>
-          <w:bCs/>
-          <w:sz w:val="24"/>
-          <w:szCs w:val="24"/>
-          <w:u w:val="single"/>
-        </w:rPr>
-        <w:t>here will be little difference between results obtained with ordinal regression and OLS regression approaches</w:t>
-      </w:r>
-      <w:r>
-        <w:rPr>
-          <w:rFonts w:ascii="Times New Roman" w:hAnsi="Times New Roman" w:cs="Times New Roman"/>
-          <w:b/>
-          <w:bCs/>
-          <w:sz w:val="24"/>
-          <w:szCs w:val="24"/>
-          <w:u w:val="single"/>
-        </w:rPr>
-        <w:t>.</w:t>
-      </w:r>
-      <w:r>
-        <w:rPr>
-          <w:rFonts w:ascii="Times New Roman" w:hAnsi="Times New Roman" w:cs="Times New Roman"/>
-          <w:bCs/>
-          <w:sz w:val="24"/>
-          <w:szCs w:val="24"/>
-        </w:rPr>
-        <w:t xml:space="preserve"> According to research by </w:t>
-      </w:r>
-      <w:proofErr w:type="spellStart"/>
-      <w:r>
-        <w:rPr>
-          <w:rFonts w:ascii="Times New Roman" w:hAnsi="Times New Roman" w:cs="Times New Roman"/>
-          <w:bCs/>
-          <w:sz w:val="24"/>
-          <w:szCs w:val="24"/>
-        </w:rPr>
-        <w:t>Kromrey</w:t>
-      </w:r>
-      <w:proofErr w:type="spellEnd"/>
-      <w:r>
-        <w:rPr>
-          <w:rFonts w:ascii="Times New Roman" w:hAnsi="Times New Roman" w:cs="Times New Roman"/>
-          <w:bCs/>
-          <w:sz w:val="24"/>
-          <w:szCs w:val="24"/>
-        </w:rPr>
-        <w:t xml:space="preserve"> &amp; </w:t>
-      </w:r>
-      <w:proofErr w:type="spellStart"/>
-      <w:r>
-        <w:rPr>
-          <w:rFonts w:ascii="Times New Roman" w:hAnsi="Times New Roman" w:cs="Times New Roman"/>
-          <w:bCs/>
-          <w:sz w:val="24"/>
-          <w:szCs w:val="24"/>
-        </w:rPr>
-        <w:t>Rendina-Gobioff</w:t>
-      </w:r>
-      <w:proofErr w:type="spellEnd"/>
-      <w:r>
-        <w:rPr>
-          <w:rFonts w:ascii="Times New Roman" w:hAnsi="Times New Roman" w:cs="Times New Roman"/>
-          <w:bCs/>
-          <w:sz w:val="24"/>
-          <w:szCs w:val="24"/>
-        </w:rPr>
-        <w:t xml:space="preserve"> (</w:t>
-      </w:r>
-      <w:r>
-        <w:rPr>
-          <w:rFonts w:ascii="Times New Roman" w:hAnsi="Times New Roman" w:cs="Times New Roman"/>
-          <w:bCs/>
-          <w:sz w:val="24"/>
-          <w:szCs w:val="24"/>
-        </w:rPr>
-        <w:t>2002</w:t>
-      </w:r>
-      <w:r>
-        <w:rPr>
-          <w:rFonts w:ascii="Times New Roman" w:hAnsi="Times New Roman" w:cs="Times New Roman"/>
-          <w:bCs/>
-          <w:sz w:val="24"/>
-          <w:szCs w:val="24"/>
-        </w:rPr>
-        <w:t>) and</w:t>
-      </w:r>
-      <w:r>
-        <w:rPr>
-          <w:rFonts w:ascii="Times New Roman" w:hAnsi="Times New Roman" w:cs="Times New Roman"/>
-          <w:bCs/>
-          <w:sz w:val="24"/>
-          <w:szCs w:val="24"/>
-        </w:rPr>
-        <w:t xml:space="preserve"> Taylor, West, &amp; Aiken</w:t>
-      </w:r>
-      <w:r>
-        <w:rPr>
-          <w:rFonts w:ascii="Times New Roman" w:hAnsi="Times New Roman" w:cs="Times New Roman"/>
-          <w:bCs/>
-          <w:sz w:val="24"/>
-          <w:szCs w:val="24"/>
-        </w:rPr>
-        <w:t xml:space="preserve"> (</w:t>
-      </w:r>
-      <w:r>
-        <w:rPr>
-          <w:rFonts w:ascii="Times New Roman" w:hAnsi="Times New Roman" w:cs="Times New Roman"/>
-          <w:bCs/>
-          <w:sz w:val="24"/>
-          <w:szCs w:val="24"/>
-        </w:rPr>
-        <w:t>2006</w:t>
-      </w:r>
-      <w:r>
-        <w:rPr>
-          <w:rFonts w:ascii="Times New Roman" w:hAnsi="Times New Roman" w:cs="Times New Roman"/>
-          <w:bCs/>
-          <w:sz w:val="24"/>
-          <w:szCs w:val="24"/>
-        </w:rPr>
-        <w:t xml:space="preserve">), if </w:t>
+        <w:t>There will be little difference between results obtained with ordinal regression and OLS regression approaches.</w:t>
+      </w:r>
+      <w:r>
+        <w:rPr>
+          <w:rFonts w:ascii="Times New Roman" w:hAnsi="Times New Roman" w:cs="Times New Roman"/>
+          <w:bCs/>
+          <w:sz w:val="24"/>
+          <w:szCs w:val="24"/>
+        </w:rPr>
+        <w:t xml:space="preserve"> According to research by Kromrey &amp; Rendina-Gobioff (2002) and Taylor, West, &amp; Aiken (2006), if </w:t>
       </w:r>
       <w:r>
         <w:rPr>
@@ -2686,7 +2201,7 @@
           <w:numId w:val="5"/>
         </w:numPr>
         <w:rPr>
-          <w:rFonts w:ascii="Times New Roman" w:hAnsi="Times New Roman" w:cs="Times New Roman" w:hint="eastAsia"/>
+          <w:rFonts w:ascii="Times New Roman" w:hAnsi="Times New Roman" w:cs="Times New Roman"/>
           <w:bCs/>
           <w:sz w:val="24"/>
           <w:szCs w:val="24"/>
@@ -2701,29 +2216,169 @@
           <w:szCs w:val="24"/>
           <w:u w:val="single"/>
         </w:rPr>
-        <w:t>I</w:t>
-      </w:r>
-      <w:r>
-        <w:rPr>
-          <w:rFonts w:ascii="Times New Roman" w:hAnsi="Times New Roman" w:cs="Times New Roman"/>
-          <w:b/>
+        <w:t xml:space="preserve">It is better to use all of the ordinal values rather than collapsing into fewer categories or dichotomizing variables. </w:t>
+      </w:r>
+      <w:r>
+        <w:rPr>
+          <w:rFonts w:ascii="Times New Roman" w:hAnsi="Times New Roman" w:cs="Times New Roman"/>
           <w:color w:val="000000"/>
           <w:sz w:val="24"/>
           <w:szCs w:val="24"/>
-          <w:u w:val="single"/>
-        </w:rPr>
-        <w:t>t is better to use all of the ordinal values rather than collapsing into fewer categories or dichotomizing variables</w:t>
-      </w:r>
-      <w:r>
-        <w:rPr>
-          <w:rFonts w:ascii="Times New Roman" w:hAnsi="Times New Roman" w:cs="Times New Roman"/>
-          <w:b/>
+        </w:rPr>
+        <w:t xml:space="preserve">With sparse numbers of inferior (quality rating of 3) and superior (rating of 9) wines in the dataset, one is tempted to collapse these categories into the subpar and above par ones. </w:t>
+      </w:r>
+      <w:r>
+        <w:rPr>
+          <w:rFonts w:ascii="Times New Roman" w:hAnsi="Times New Roman" w:cs="Times New Roman"/>
           <w:color w:val="000000"/>
           <w:sz w:val="24"/>
           <w:szCs w:val="24"/>
-          <w:u w:val="single"/>
-        </w:rPr>
-        <w:t xml:space="preserve">. </w:t>
+        </w:rPr>
+        <w:t xml:space="preserve">While </w:t>
+      </w:r>
+      <w:r>
+        <w:rPr>
+          <w:rFonts w:ascii="Times New Roman" w:hAnsi="Times New Roman" w:cs="Times New Roman"/>
+          <w:bCs/>
+          <w:sz w:val="24"/>
+          <w:szCs w:val="24"/>
+        </w:rPr>
+        <w:t>s</w:t>
+      </w:r>
+      <w:r>
+        <w:rPr>
+          <w:rFonts w:ascii="Times New Roman" w:hAnsi="Times New Roman" w:cs="Times New Roman"/>
+          <w:bCs/>
+          <w:sz w:val="24"/>
+          <w:szCs w:val="24"/>
+        </w:rPr>
+        <w:t>ome analysts feel that combining categories improves the performance of test statistics when fitting PO models when sample sizes are small and cells ar</w:t>
+      </w:r>
+      <w:r>
+        <w:rPr>
+          <w:rFonts w:ascii="Times New Roman" w:hAnsi="Times New Roman" w:cs="Times New Roman"/>
+          <w:bCs/>
+          <w:sz w:val="24"/>
+          <w:szCs w:val="24"/>
+        </w:rPr>
+        <w:t>e</w:t>
+      </w:r>
+      <w:r>
+        <w:rPr>
+          <w:rFonts w:ascii="Times New Roman" w:hAnsi="Times New Roman" w:cs="Times New Roman" w:hint="eastAsia"/>
+          <w:bCs/>
+          <w:sz w:val="24"/>
+          <w:szCs w:val="24"/>
+        </w:rPr>
+        <w:t xml:space="preserve"> </w:t>
+      </w:r>
+      <w:r>
+        <w:rPr>
+          <w:rFonts w:ascii="Times New Roman" w:hAnsi="Times New Roman" w:cs="Times New Roman"/>
+          <w:bCs/>
+          <w:sz w:val="24"/>
+          <w:szCs w:val="24"/>
+        </w:rPr>
+        <w:t>sparse</w:t>
+      </w:r>
+      <w:r>
+        <w:rPr>
+          <w:rFonts w:ascii="Times New Roman" w:hAnsi="Times New Roman" w:cs="Times New Roman"/>
+          <w:bCs/>
+          <w:sz w:val="24"/>
+          <w:szCs w:val="24"/>
+        </w:rPr>
+        <w:t xml:space="preserve">, </w:t>
+      </w:r>
+      <w:r>
+        <w:rPr>
+          <w:rFonts w:ascii="Times New Roman" w:hAnsi="Times New Roman" w:cs="Times New Roman"/>
+          <w:bCs/>
+          <w:sz w:val="24"/>
+          <w:szCs w:val="24"/>
+        </w:rPr>
+        <w:t>Murad et al.</w:t>
+      </w:r>
+      <w:r>
+        <w:rPr>
+          <w:rFonts w:ascii="Times New Roman" w:hAnsi="Times New Roman" w:cs="Times New Roman"/>
+          <w:bCs/>
+          <w:sz w:val="24"/>
+          <w:szCs w:val="24"/>
+        </w:rPr>
+        <w:t xml:space="preserve"> rebuke this notion,</w:t>
+      </w:r>
+      <w:r>
+        <w:rPr>
+          <w:rFonts w:ascii="Times New Roman" w:hAnsi="Times New Roman" w:cs="Times New Roman"/>
+          <w:bCs/>
+          <w:sz w:val="24"/>
+          <w:szCs w:val="24"/>
+        </w:rPr>
+        <w:t xml:space="preserve"> demonstrat</w:t>
+      </w:r>
+      <w:r>
+        <w:rPr>
+          <w:rFonts w:ascii="Times New Roman" w:hAnsi="Times New Roman" w:cs="Times New Roman"/>
+          <w:bCs/>
+          <w:sz w:val="24"/>
+          <w:szCs w:val="24"/>
+        </w:rPr>
+        <w:t>ing</w:t>
+      </w:r>
+      <w:r>
+        <w:rPr>
+          <w:rFonts w:ascii="Times New Roman" w:hAnsi="Times New Roman" w:cs="Times New Roman"/>
+          <w:bCs/>
+          <w:sz w:val="24"/>
+          <w:szCs w:val="24"/>
+        </w:rPr>
+        <w:t xml:space="preserve"> that this </w:t>
+      </w:r>
+      <w:r>
+        <w:rPr>
+          <w:rFonts w:ascii="Times New Roman" w:hAnsi="Times New Roman" w:cs="Times New Roman"/>
+          <w:bCs/>
+          <w:sz w:val="24"/>
+          <w:szCs w:val="24"/>
+        </w:rPr>
+        <w:t xml:space="preserve">actually </w:t>
+      </w:r>
+      <w:r>
+        <w:rPr>
+          <w:rFonts w:ascii="Times New Roman" w:hAnsi="Times New Roman" w:cs="Times New Roman"/>
+          <w:bCs/>
+          <w:sz w:val="24"/>
+          <w:szCs w:val="24"/>
+        </w:rPr>
+        <w:t>causes more problems, result</w:t>
+      </w:r>
+      <w:r>
+        <w:rPr>
+          <w:rFonts w:ascii="Times New Roman" w:hAnsi="Times New Roman" w:cs="Times New Roman"/>
+          <w:bCs/>
+          <w:sz w:val="24"/>
+          <w:szCs w:val="24"/>
+        </w:rPr>
+        <w:t>ing</w:t>
+      </w:r>
+      <w:r>
+        <w:rPr>
+          <w:rFonts w:ascii="Times New Roman" w:hAnsi="Times New Roman" w:cs="Times New Roman"/>
+          <w:bCs/>
+          <w:sz w:val="24"/>
+          <w:szCs w:val="24"/>
+        </w:rPr>
+        <w:t xml:space="preserve"> in overly conservative Wald tests.</w:t>
+      </w:r>
+      <w:r>
+        <w:rPr>
+          <w:rFonts w:ascii="Times New Roman" w:hAnsi="Times New Roman" w:cs="Times New Roman"/>
+          <w:bCs/>
+          <w:sz w:val="24"/>
+          <w:szCs w:val="24"/>
+        </w:rPr>
+        <w:t xml:space="preserve"> We seek to verify this claim that</w:t>
       </w:r>
       <w:r>
         <w:rPr>
@@ -2732,7 +2387,7 @@
           <w:sz w:val="24"/>
           <w:szCs w:val="24"/>
         </w:rPr>
-        <w:t xml:space="preserve">With sparse numbers of inferior (quality rating of 3) and superior (rating of 9) wines in the dataset, one is tempted to collapse these categories into the subpar and above par ones. </w:t>
+        <w:t xml:space="preserve"> "</w:t>
       </w:r>
       <w:r>
         <w:rPr>
@@ -2741,169 +2396,7 @@
           <w:sz w:val="24"/>
           <w:szCs w:val="24"/>
         </w:rPr>
-        <w:t xml:space="preserve">While </w:t>
-      </w:r>
-      <w:r>
-        <w:rPr>
-          <w:rFonts w:ascii="Times New Roman" w:hAnsi="Times New Roman" w:cs="Times New Roman"/>
-          <w:bCs/>
-          <w:sz w:val="24"/>
-          <w:szCs w:val="24"/>
-        </w:rPr>
-        <w:t>s</w:t>
-      </w:r>
-      <w:r>
-        <w:rPr>
-          <w:rFonts w:ascii="Times New Roman" w:hAnsi="Times New Roman" w:cs="Times New Roman"/>
-          <w:bCs/>
-          <w:sz w:val="24"/>
-          <w:szCs w:val="24"/>
-        </w:rPr>
-        <w:t>ome analysts feel that combining categories improves the performance of test</w:t>
-      </w:r>
-      <w:r>
-        <w:rPr>
-          <w:rFonts w:ascii="Times New Roman" w:hAnsi="Times New Roman" w:cs="Times New Roman"/>
-          <w:bCs/>
-          <w:sz w:val="24"/>
-          <w:szCs w:val="24"/>
-        </w:rPr>
-        <w:t xml:space="preserve"> </w:t>
-      </w:r>
-      <w:r>
-        <w:rPr>
-          <w:rFonts w:ascii="Times New Roman" w:hAnsi="Times New Roman" w:cs="Times New Roman"/>
-          <w:bCs/>
-          <w:sz w:val="24"/>
-          <w:szCs w:val="24"/>
-        </w:rPr>
-        <w:t>statistics when fitting PO models when sample sizes are small and cells ar</w:t>
-      </w:r>
-      <w:r>
-        <w:rPr>
-          <w:rFonts w:ascii="Times New Roman" w:hAnsi="Times New Roman" w:cs="Times New Roman"/>
-          <w:bCs/>
-          <w:sz w:val="24"/>
-          <w:szCs w:val="24"/>
-        </w:rPr>
-        <w:t>e</w:t>
-      </w:r>
-      <w:r>
-        <w:rPr>
-          <w:rFonts w:ascii="Times New Roman" w:hAnsi="Times New Roman" w:cs="Times New Roman" w:hint="eastAsia"/>
-          <w:bCs/>
-          <w:sz w:val="24"/>
-          <w:szCs w:val="24"/>
-        </w:rPr>
-        <w:t xml:space="preserve"> </w:t>
-      </w:r>
-      <w:r>
-        <w:rPr>
-          <w:rFonts w:ascii="Times New Roman" w:hAnsi="Times New Roman" w:cs="Times New Roman"/>
-          <w:bCs/>
-          <w:sz w:val="24"/>
-          <w:szCs w:val="24"/>
-        </w:rPr>
-        <w:t>sparse</w:t>
-      </w:r>
-      <w:r>
-        <w:rPr>
-          <w:rFonts w:ascii="Times New Roman" w:hAnsi="Times New Roman" w:cs="Times New Roman"/>
-          <w:bCs/>
-          <w:sz w:val="24"/>
-          <w:szCs w:val="24"/>
-        </w:rPr>
-        <w:t xml:space="preserve">, </w:t>
-      </w:r>
-      <w:r>
-        <w:rPr>
-          <w:rFonts w:ascii="Times New Roman" w:hAnsi="Times New Roman" w:cs="Times New Roman"/>
-          <w:bCs/>
-          <w:sz w:val="24"/>
-          <w:szCs w:val="24"/>
-        </w:rPr>
-        <w:t>Murad et al.</w:t>
-      </w:r>
-      <w:r>
-        <w:rPr>
-          <w:rFonts w:ascii="Times New Roman" w:hAnsi="Times New Roman" w:cs="Times New Roman"/>
-          <w:bCs/>
-          <w:sz w:val="24"/>
-          <w:szCs w:val="24"/>
-        </w:rPr>
-        <w:t xml:space="preserve"> rebuke this notion,</w:t>
-      </w:r>
-      <w:r>
-        <w:rPr>
-          <w:rFonts w:ascii="Times New Roman" w:hAnsi="Times New Roman" w:cs="Times New Roman"/>
-          <w:bCs/>
-          <w:sz w:val="24"/>
-          <w:szCs w:val="24"/>
-        </w:rPr>
-        <w:t xml:space="preserve"> demonstrat</w:t>
-      </w:r>
-      <w:r>
-        <w:rPr>
-          <w:rFonts w:ascii="Times New Roman" w:hAnsi="Times New Roman" w:cs="Times New Roman"/>
-          <w:bCs/>
-          <w:sz w:val="24"/>
-          <w:szCs w:val="24"/>
-        </w:rPr>
-        <w:t>ing</w:t>
-      </w:r>
-      <w:r>
-        <w:rPr>
-          <w:rFonts w:ascii="Times New Roman" w:hAnsi="Times New Roman" w:cs="Times New Roman"/>
-          <w:bCs/>
-          <w:sz w:val="24"/>
-          <w:szCs w:val="24"/>
-        </w:rPr>
-        <w:t xml:space="preserve"> that this </w:t>
-      </w:r>
-      <w:r>
-        <w:rPr>
-          <w:rFonts w:ascii="Times New Roman" w:hAnsi="Times New Roman" w:cs="Times New Roman"/>
-          <w:bCs/>
-          <w:sz w:val="24"/>
-          <w:szCs w:val="24"/>
-        </w:rPr>
-        <w:t xml:space="preserve">actually </w:t>
-      </w:r>
-      <w:r>
-        <w:rPr>
-          <w:rFonts w:ascii="Times New Roman" w:hAnsi="Times New Roman" w:cs="Times New Roman"/>
-          <w:bCs/>
-          <w:sz w:val="24"/>
-          <w:szCs w:val="24"/>
-        </w:rPr>
-        <w:t>causes more problems, result</w:t>
-      </w:r>
-      <w:r>
-        <w:rPr>
-          <w:rFonts w:ascii="Times New Roman" w:hAnsi="Times New Roman" w:cs="Times New Roman"/>
-          <w:bCs/>
-          <w:sz w:val="24"/>
-          <w:szCs w:val="24"/>
-        </w:rPr>
-        <w:t>ing</w:t>
-      </w:r>
-      <w:r>
-        <w:rPr>
-          <w:rFonts w:ascii="Times New Roman" w:hAnsi="Times New Roman" w:cs="Times New Roman"/>
-          <w:bCs/>
-          <w:sz w:val="24"/>
-          <w:szCs w:val="24"/>
-        </w:rPr>
-        <w:t xml:space="preserve"> in overly conservative Wald tests.</w:t>
-      </w:r>
-      <w:r>
-        <w:rPr>
-          <w:rFonts w:ascii="Times New Roman" w:hAnsi="Times New Roman" w:cs="Times New Roman"/>
-          <w:bCs/>
-          <w:sz w:val="24"/>
-          <w:szCs w:val="24"/>
-        </w:rPr>
-        <w:t xml:space="preserve"> We seek to verify this claim that</w:t>
+        <w:t>f</w:t>
       </w:r>
       <w:r>
         <w:rPr>
@@ -2912,65 +2405,7 @@
           <w:sz w:val="24"/>
           <w:szCs w:val="24"/>
         </w:rPr>
-        <w:t xml:space="preserve"> "</w:t>
-      </w:r>
-      <w:r>
-        <w:rPr>
-          <w:rFonts w:ascii="Times New Roman" w:hAnsi="Times New Roman" w:cs="Times New Roman"/>
-          <w:color w:val="000000"/>
-          <w:sz w:val="24"/>
-          <w:szCs w:val="24"/>
-        </w:rPr>
-        <w:t>f</w:t>
-      </w:r>
-      <w:r>
-        <w:rPr>
-          <w:rFonts w:ascii="Times New Roman" w:hAnsi="Times New Roman" w:cs="Times New Roman"/>
-          <w:color w:val="000000"/>
-          <w:sz w:val="24"/>
-          <w:szCs w:val="24"/>
-        </w:rPr>
-        <w:t xml:space="preserve">or outcomes that can be considered ordinal, even with a sparse number of responses in some categories. Collapsing categories has been shown to reduce statistical power" (Ananth &amp; </w:t>
-      </w:r>
-      <w:proofErr w:type="spellStart"/>
-      <w:r>
-        <w:rPr>
-          <w:rFonts w:ascii="Times New Roman" w:hAnsi="Times New Roman" w:cs="Times New Roman"/>
-          <w:color w:val="000000"/>
-          <w:sz w:val="24"/>
-          <w:szCs w:val="24"/>
-        </w:rPr>
-        <w:t>Kleinbaum</w:t>
-      </w:r>
-      <w:proofErr w:type="spellEnd"/>
-      <w:r>
-        <w:rPr>
-          <w:rFonts w:ascii="Times New Roman" w:hAnsi="Times New Roman" w:cs="Times New Roman"/>
-          <w:color w:val="000000"/>
-          <w:sz w:val="24"/>
-          <w:szCs w:val="24"/>
-        </w:rPr>
-        <w:t xml:space="preserve"> 1997; Manor, Mathews, &amp; Power, 2000) and increase Type I error rates (Murad, Fleischman, </w:t>
-      </w:r>
-      <w:proofErr w:type="spellStart"/>
-      <w:r>
-        <w:rPr>
-          <w:rFonts w:ascii="Times New Roman" w:hAnsi="Times New Roman" w:cs="Times New Roman"/>
-          <w:color w:val="000000"/>
-          <w:sz w:val="24"/>
-          <w:szCs w:val="24"/>
-        </w:rPr>
-        <w:t>Sadetzki</w:t>
-      </w:r>
-      <w:proofErr w:type="spellEnd"/>
-      <w:r>
-        <w:rPr>
-          <w:rFonts w:ascii="Times New Roman" w:hAnsi="Times New Roman" w:cs="Times New Roman"/>
-          <w:color w:val="000000"/>
-          <w:sz w:val="24"/>
-          <w:szCs w:val="24"/>
-        </w:rPr>
-        <w:t>, Geyer, &amp; Freedman, 2003).</w:t>
+        <w:t>or outcomes that can be considered ordinal, even with a sparse number of responses in some categories. Collapsing categories has been shown to reduce statistical power" (Ananth &amp; Kleinbaum 1997; Manor, Mathews, &amp; Power, 2000) and increase Type I error rates (Murad, Fleischman, Sadetzki, Geyer, &amp; Freedman, 2003).</w:t>
       </w:r>
     </w:p>
     <w:p>
@@ -3083,82 +2518,100 @@
           <w:sz w:val="24"/>
           <w:szCs w:val="24"/>
         </w:rPr>
-        <w:t>, and Walk tests</w:t>
-      </w:r>
-      <w:r>
-        <w:rPr>
-          <w:rFonts w:ascii="Times New Roman" w:hAnsi="Times New Roman" w:cs="Times New Roman"/>
-          <w:bCs/>
-          <w:sz w:val="24"/>
-          <w:szCs w:val="24"/>
-        </w:rPr>
-        <w:t xml:space="preserve"> </w:t>
-      </w:r>
-      <w:r>
-        <w:rPr>
-          <w:rFonts w:ascii="Times New Roman" w:hAnsi="Times New Roman" w:cs="Times New Roman"/>
-          <w:bCs/>
-          <w:sz w:val="24"/>
-          <w:szCs w:val="24"/>
-        </w:rPr>
-        <w:t xml:space="preserve">also </w:t>
-      </w:r>
-      <w:r>
-        <w:rPr>
-          <w:rFonts w:ascii="Times New Roman" w:hAnsi="Times New Roman" w:cs="Times New Roman"/>
-          <w:bCs/>
-          <w:sz w:val="24"/>
-          <w:szCs w:val="24"/>
-        </w:rPr>
-        <w:t xml:space="preserve">will be used to evaluate the models.  </w:t>
-      </w:r>
-      <w:r>
-        <w:rPr>
-          <w:rFonts w:ascii="Times New Roman" w:hAnsi="Times New Roman" w:cs="Times New Roman"/>
-          <w:bCs/>
-          <w:sz w:val="24"/>
-          <w:szCs w:val="24"/>
-        </w:rPr>
-        <w:t>Other measures are uses determine t</w:t>
-      </w:r>
-      <w:r>
-        <w:rPr>
-          <w:rFonts w:ascii="Times New Roman" w:hAnsi="Times New Roman" w:cs="Times New Roman"/>
-          <w:bCs/>
-          <w:sz w:val="24"/>
-          <w:szCs w:val="24"/>
-        </w:rPr>
-        <w:t xml:space="preserve">he best model </w:t>
-      </w:r>
-      <w:r>
-        <w:rPr>
-          <w:rFonts w:ascii="Times New Roman" w:hAnsi="Times New Roman" w:cs="Times New Roman"/>
-          <w:bCs/>
-          <w:sz w:val="24"/>
-          <w:szCs w:val="24"/>
-        </w:rPr>
-        <w:t>for</w:t>
-      </w:r>
-      <w:r>
-        <w:rPr>
-          <w:rFonts w:ascii="Times New Roman" w:hAnsi="Times New Roman" w:cs="Times New Roman"/>
-          <w:bCs/>
-          <w:sz w:val="24"/>
-          <w:szCs w:val="24"/>
-        </w:rPr>
-        <w:t xml:space="preserve"> predict</w:t>
-      </w:r>
-      <w:r>
-        <w:rPr>
-          <w:rFonts w:ascii="Times New Roman" w:hAnsi="Times New Roman" w:cs="Times New Roman"/>
-          <w:bCs/>
-          <w:sz w:val="24"/>
-          <w:szCs w:val="24"/>
-        </w:rPr>
-        <w:t>ing</w:t>
+        <w:t>, and Wal</w:t>
+      </w:r>
+      <w:r>
+        <w:rPr>
+          <w:rFonts w:ascii="Times New Roman" w:hAnsi="Times New Roman" w:cs="Times New Roman"/>
+          <w:bCs/>
+          <w:sz w:val="24"/>
+          <w:szCs w:val="24"/>
+        </w:rPr>
+        <w:t>d</w:t>
       </w:r>
       <w:bookmarkStart w:id="0" w:name="_GoBack"/>
       <w:bookmarkEnd w:id="0"/>
+      <w:r>
+        <w:rPr>
+          <w:rFonts w:ascii="Times New Roman" w:hAnsi="Times New Roman" w:cs="Times New Roman"/>
+          <w:bCs/>
+          <w:sz w:val="24"/>
+          <w:szCs w:val="24"/>
+        </w:rPr>
+        <w:t xml:space="preserve"> tests</w:t>
+      </w:r>
+      <w:r>
+        <w:rPr>
+          <w:rFonts w:ascii="Times New Roman" w:hAnsi="Times New Roman" w:cs="Times New Roman"/>
+          <w:bCs/>
+          <w:sz w:val="24"/>
+          <w:szCs w:val="24"/>
+        </w:rPr>
+        <w:t xml:space="preserve"> </w:t>
+      </w:r>
+      <w:r>
+        <w:rPr>
+          <w:rFonts w:ascii="Times New Roman" w:hAnsi="Times New Roman" w:cs="Times New Roman"/>
+          <w:bCs/>
+          <w:sz w:val="24"/>
+          <w:szCs w:val="24"/>
+        </w:rPr>
+        <w:t xml:space="preserve">also </w:t>
+      </w:r>
+      <w:r>
+        <w:rPr>
+          <w:rFonts w:ascii="Times New Roman" w:hAnsi="Times New Roman" w:cs="Times New Roman"/>
+          <w:bCs/>
+          <w:sz w:val="24"/>
+          <w:szCs w:val="24"/>
+        </w:rPr>
+        <w:t xml:space="preserve">will be used to evaluate the models.  </w:t>
+      </w:r>
+      <w:r>
+        <w:rPr>
+          <w:rFonts w:ascii="Times New Roman" w:hAnsi="Times New Roman" w:cs="Times New Roman"/>
+          <w:bCs/>
+          <w:sz w:val="24"/>
+          <w:szCs w:val="24"/>
+        </w:rPr>
+        <w:t>Other measures are uses determine t</w:t>
+      </w:r>
+      <w:r>
+        <w:rPr>
+          <w:rFonts w:ascii="Times New Roman" w:hAnsi="Times New Roman" w:cs="Times New Roman"/>
+          <w:bCs/>
+          <w:sz w:val="24"/>
+          <w:szCs w:val="24"/>
+        </w:rPr>
+        <w:t xml:space="preserve">he best model </w:t>
+      </w:r>
+      <w:r>
+        <w:rPr>
+          <w:rFonts w:ascii="Times New Roman" w:hAnsi="Times New Roman" w:cs="Times New Roman"/>
+          <w:bCs/>
+          <w:sz w:val="24"/>
+          <w:szCs w:val="24"/>
+        </w:rPr>
+        <w:t>for</w:t>
+      </w:r>
+      <w:r>
+        <w:rPr>
+          <w:rFonts w:ascii="Times New Roman" w:hAnsi="Times New Roman" w:cs="Times New Roman"/>
+          <w:bCs/>
+          <w:sz w:val="24"/>
+          <w:szCs w:val="24"/>
+        </w:rPr>
+        <w:t xml:space="preserve"> predict</w:t>
+      </w:r>
+      <w:r>
+        <w:rPr>
+          <w:rFonts w:ascii="Times New Roman" w:hAnsi="Times New Roman" w:cs="Times New Roman"/>
+          <w:bCs/>
+          <w:sz w:val="24"/>
+          <w:szCs w:val="24"/>
+        </w:rPr>
+        <w:t>ing</w:t>
+      </w:r>
       <w:r>
         <w:rPr>
           <w:rFonts w:ascii="Times New Roman" w:hAnsi="Times New Roman" w:cs="Times New Roman"/>
@@ -3344,7 +2797,6 @@
       </w:r>
     </w:p>
     <w:p>
-      <w:proofErr w:type="spellStart"/>
       <w:r>
         <w:rPr>
           <w:rStyle w:val="HTMLCite"/>
@@ -3355,20 +2807,7 @@
           <w:szCs w:val="24"/>
           <w:shd w:val="clear" w:color="auto" w:fill="FFFFFF"/>
         </w:rPr>
-        <w:t>knn</w:t>
-      </w:r>
-      <w:proofErr w:type="spellEnd"/>
-      <w:r>
-        <w:rPr>
-          <w:rStyle w:val="HTMLCite"/>
-          <w:rFonts w:ascii="Times New Roman" w:hAnsi="Times New Roman" w:cs="Times New Roman"/>
-          <w:i w:val="0"/>
-          <w:color w:val="222222"/>
-          <w:sz w:val="24"/>
-          <w:szCs w:val="24"/>
-          <w:shd w:val="clear" w:color="auto" w:fill="FFFFFF"/>
-        </w:rPr>
-        <w:t xml:space="preserve"> ( </w:t>
+        <w:t xml:space="preserve">knn ( </w:t>
       </w:r>
       <w:hyperlink r:id="rId14" w:history="1">
         <w:r>
@@ -3385,7 +2824,7 @@
     <w:p>
       <w:pPr>
         <w:rPr>
-          <w:rFonts w:ascii="Times New Roman" w:hAnsi="Times New Roman" w:cs="Times New Roman" w:hint="eastAsia"/>
+          <w:rFonts w:ascii="Times New Roman" w:hAnsi="Times New Roman" w:cs="Times New Roman"/>
           <w:color w:val="000000"/>
           <w:sz w:val="24"/>
           <w:szCs w:val="24"/>
@@ -3398,27 +2837,7 @@
           <w:sz w:val="24"/>
           <w:szCs w:val="24"/>
         </w:rPr>
-        <w:t xml:space="preserve">P. Cortez, A. </w:t>
-      </w:r>
-      <w:proofErr w:type="spellStart"/>
-      <w:r>
-        <w:rPr>
-          <w:rFonts w:ascii="Times New Roman" w:hAnsi="Times New Roman" w:cs="Times New Roman"/>
-          <w:color w:val="000000"/>
-          <w:sz w:val="24"/>
-          <w:szCs w:val="24"/>
-        </w:rPr>
-        <w:t>Cerdeira</w:t>
-      </w:r>
-      <w:proofErr w:type="spellEnd"/>
-      <w:r>
-        <w:rPr>
-          <w:rFonts w:ascii="Times New Roman" w:hAnsi="Times New Roman" w:cs="Times New Roman"/>
-          <w:color w:val="000000"/>
-          <w:sz w:val="24"/>
-          <w:szCs w:val="24"/>
-        </w:rPr>
-        <w:t>, F. Almeida, T. Matos and J. Reis. Modeling wine preferences by data mining from physicochemical properties. In </w:t>
+        <w:t>P. Cortez, A. Cerdeira, F. Almeida, T. Matos and J. Reis. Modeling wine preferences by data mining from physicochemical properties. In </w:t>
       </w:r>
       <w:r>
         <w:rPr>
@@ -3444,12 +2863,104 @@
     <w:p>
       <w:pPr>
         <w:rPr>
+          <w:rFonts w:ascii="Times New Roman" w:hAnsi="Times New Roman" w:cs="Times New Roman"/>
+          <w:color w:val="000000"/>
+          <w:sz w:val="24"/>
+          <w:szCs w:val="24"/>
+        </w:rPr>
+      </w:pPr>
+      <w:r>
+        <w:rPr>
+          <w:rFonts w:ascii="Times New Roman" w:hAnsi="Times New Roman" w:cs="Times New Roman"/>
+          <w:color w:val="000000"/>
+          <w:sz w:val="24"/>
+          <w:szCs w:val="24"/>
+        </w:rPr>
+        <w:t xml:space="preserve">Frank E. Harrell , Jr. (auth.) </w:t>
+      </w:r>
+      <w:r>
+        <w:rPr>
+          <w:rFonts w:ascii="Times New Roman" w:hAnsi="Times New Roman" w:cs="Times New Roman"/>
+          <w:color w:val="000000"/>
+          <w:sz w:val="24"/>
+          <w:szCs w:val="24"/>
+        </w:rPr>
+        <w:t>(2015).</w:t>
+      </w:r>
+      <w:r>
+        <w:rPr>
+          <w:rFonts w:ascii="Times New Roman" w:hAnsi="Times New Roman" w:cs="Times New Roman"/>
+          <w:color w:val="000000"/>
+          <w:sz w:val="24"/>
+          <w:szCs w:val="24"/>
+        </w:rPr>
+        <w:t xml:space="preserve"> </w:t>
+      </w:r>
+      <w:r>
+        <w:rPr>
+          <w:rFonts w:ascii="Times New Roman" w:hAnsi="Times New Roman" w:cs="Times New Roman"/>
+          <w:i/>
+          <w:color w:val="000000"/>
+          <w:sz w:val="24"/>
+          <w:szCs w:val="24"/>
+        </w:rPr>
+        <w:t xml:space="preserve">Regression Modeling Strategies - With Applications to Linear Models, Logistic and Ordinal Regression, and Survival Analysis. </w:t>
+      </w:r>
+      <w:r>
+        <w:rPr>
+          <w:rFonts w:ascii="Times New Roman" w:hAnsi="Times New Roman" w:cs="Times New Roman"/>
+          <w:color w:val="000000"/>
+          <w:sz w:val="24"/>
+          <w:szCs w:val="24"/>
+        </w:rPr>
+        <w:t>Springer Series in Statistics</w:t>
+      </w:r>
+    </w:p>
+    <w:p>
+      <w:pPr>
+        <w:rPr>
+          <w:rFonts w:ascii="Times New Roman" w:hAnsi="Times New Roman" w:cs="Times New Roman"/>
+          <w:color w:val="000000"/>
+          <w:sz w:val="24"/>
+          <w:szCs w:val="24"/>
+        </w:rPr>
+      </w:pPr>
+      <w:r>
+        <w:rPr>
+          <w:rFonts w:ascii="Times New Roman" w:hAnsi="Times New Roman" w:cs="Times New Roman"/>
+          <w:color w:val="000000"/>
+          <w:sz w:val="24"/>
+          <w:szCs w:val="24"/>
+        </w:rPr>
+        <w:t>H. Murad, A. Fleischman, S. Sadetzki, O. Geyer, and L. S. Freedman. Small</w:t>
+      </w:r>
+      <w:r>
+        <w:rPr>
+          <w:rFonts w:ascii="Times New Roman" w:hAnsi="Times New Roman" w:cs="Times New Roman"/>
+          <w:color w:val="000000"/>
+          <w:sz w:val="24"/>
+          <w:szCs w:val="24"/>
+        </w:rPr>
+        <w:t xml:space="preserve"> </w:t>
+      </w:r>
+      <w:r>
+        <w:rPr>
+          <w:rFonts w:ascii="Times New Roman" w:hAnsi="Times New Roman" w:cs="Times New Roman"/>
+          <w:color w:val="000000"/>
+          <w:sz w:val="24"/>
+          <w:szCs w:val="24"/>
+        </w:rPr>
+        <w:t>samples and ordered logistic regression: Does it help to collapse categories of</w:t>
+      </w:r>
+      <w:r>
+        <w:rPr>
           <w:rFonts w:ascii="Times New Roman" w:hAnsi="Times New Roman" w:cs="Times New Roman" w:hint="eastAsia"/>
           <w:color w:val="000000"/>
           <w:sz w:val="24"/>
           <w:szCs w:val="24"/>
         </w:rPr>
-      </w:pPr>
+        <w:t xml:space="preserve"> </w:t>
+      </w:r>
       <w:r>
         <w:rPr>
           <w:rFonts w:ascii="Times New Roman" w:hAnsi="Times New Roman" w:cs="Times New Roman"/>
@@ -3457,45 +2968,7 @@
           <w:sz w:val="24"/>
           <w:szCs w:val="24"/>
         </w:rPr>
-        <w:t xml:space="preserve">Frank E. </w:t>
-      </w:r>
-      <w:proofErr w:type="gramStart"/>
-      <w:r>
-        <w:rPr>
-          <w:rFonts w:ascii="Times New Roman" w:hAnsi="Times New Roman" w:cs="Times New Roman"/>
-          <w:color w:val="000000"/>
-          <w:sz w:val="24"/>
-          <w:szCs w:val="24"/>
-        </w:rPr>
-        <w:t>Harrell ,</w:t>
-      </w:r>
-      <w:proofErr w:type="gramEnd"/>
-      <w:r>
-        <w:rPr>
-          <w:rFonts w:ascii="Times New Roman" w:hAnsi="Times New Roman" w:cs="Times New Roman"/>
-          <w:color w:val="000000"/>
-          <w:sz w:val="24"/>
-          <w:szCs w:val="24"/>
-        </w:rPr>
-        <w:t xml:space="preserve"> Jr. (auth.) </w:t>
-      </w:r>
-      <w:r>
-        <w:rPr>
-          <w:rFonts w:ascii="Times New Roman" w:hAnsi="Times New Roman" w:cs="Times New Roman"/>
-          <w:color w:val="000000"/>
-          <w:sz w:val="24"/>
-          <w:szCs w:val="24"/>
-        </w:rPr>
-        <w:t>(2015).</w:t>
-      </w:r>
-      <w:r>
-        <w:rPr>
-          <w:rFonts w:ascii="Times New Roman" w:hAnsi="Times New Roman" w:cs="Times New Roman"/>
-          <w:color w:val="000000"/>
-          <w:sz w:val="24"/>
-          <w:szCs w:val="24"/>
-        </w:rPr>
-        <w:t xml:space="preserve"> </w:t>
+        <w:t xml:space="preserve">outcome? </w:t>
       </w:r>
       <w:r>
         <w:rPr>
@@ -3505,194 +2978,39 @@
           <w:sz w:val="24"/>
           <w:szCs w:val="24"/>
         </w:rPr>
-        <w:t>Regression Modeling Strategies</w:t>
-      </w:r>
-      <w:r>
-        <w:rPr>
-          <w:rFonts w:ascii="Times New Roman" w:hAnsi="Times New Roman" w:cs="Times New Roman"/>
-          <w:i/>
+        <w:t>Am Statistician</w:t>
+      </w:r>
+      <w:r>
+        <w:rPr>
+          <w:rFonts w:ascii="Times New Roman" w:hAnsi="Times New Roman" w:cs="Times New Roman"/>
           <w:color w:val="000000"/>
           <w:sz w:val="24"/>
           <w:szCs w:val="24"/>
         </w:rPr>
-        <w:t xml:space="preserve"> - </w:t>
-      </w:r>
-      <w:r>
-        <w:rPr>
-          <w:rFonts w:ascii="Times New Roman" w:hAnsi="Times New Roman" w:cs="Times New Roman"/>
-          <w:i/>
+        <w:t xml:space="preserve">, 57:155–160, 2003. </w:t>
+      </w:r>
+      <w:r>
+        <w:rPr>
+          <w:rFonts w:ascii="Times New Roman" w:hAnsi="Times New Roman" w:cs="Times New Roman"/>
           <w:color w:val="000000"/>
           <w:sz w:val="24"/>
           <w:szCs w:val="24"/>
         </w:rPr>
-        <w:t>With Applications to Linear Models, Logistic and Ordinal Regression, and Survival Analysis</w:t>
-      </w:r>
-      <w:r>
-        <w:rPr>
-          <w:rFonts w:ascii="Times New Roman" w:hAnsi="Times New Roman" w:cs="Times New Roman"/>
-          <w:i/>
+        <w:t xml:space="preserve"> </w:t>
+      </w:r>
+      <w:r>
+        <w:rPr>
+          <w:rFonts w:ascii="Times New Roman" w:hAnsi="Times New Roman" w:cs="Times New Roman"/>
           <w:color w:val="000000"/>
           <w:sz w:val="24"/>
           <w:szCs w:val="24"/>
         </w:rPr>
-        <w:t xml:space="preserve">. </w:t>
-      </w:r>
-      <w:r>
-        <w:rPr>
-          <w:rFonts w:ascii="Times New Roman" w:hAnsi="Times New Roman" w:cs="Times New Roman"/>
-          <w:color w:val="000000"/>
-          <w:sz w:val="24"/>
-          <w:szCs w:val="24"/>
-        </w:rPr>
-        <w:t>Springer Series in Statistics</w:t>
+        <w:t>324</w:t>
       </w:r>
     </w:p>
     <w:p>
       <w:pPr>
-        <w:rPr>
-          <w:rFonts w:ascii="Times New Roman" w:hAnsi="Times New Roman" w:cs="Times New Roman" w:hint="eastAsia"/>
-          <w:color w:val="000000"/>
-          <w:sz w:val="24"/>
-          <w:szCs w:val="24"/>
-        </w:rPr>
-      </w:pPr>
-      <w:r>
-        <w:rPr>
-          <w:rFonts w:ascii="Times New Roman" w:hAnsi="Times New Roman" w:cs="Times New Roman"/>
-          <w:color w:val="000000"/>
-          <w:sz w:val="24"/>
-          <w:szCs w:val="24"/>
-        </w:rPr>
-        <w:t xml:space="preserve">H. Murad, A. Fleischman, S. </w:t>
-      </w:r>
-      <w:proofErr w:type="spellStart"/>
-      <w:r>
-        <w:rPr>
-          <w:rFonts w:ascii="Times New Roman" w:hAnsi="Times New Roman" w:cs="Times New Roman"/>
-          <w:color w:val="000000"/>
-          <w:sz w:val="24"/>
-          <w:szCs w:val="24"/>
-        </w:rPr>
-        <w:t>Sadetzki</w:t>
-      </w:r>
-      <w:proofErr w:type="spellEnd"/>
-      <w:r>
-        <w:rPr>
-          <w:rFonts w:ascii="Times New Roman" w:hAnsi="Times New Roman" w:cs="Times New Roman"/>
-          <w:color w:val="000000"/>
-          <w:sz w:val="24"/>
-          <w:szCs w:val="24"/>
-        </w:rPr>
-        <w:t>, O. Geyer, and L. S. Freedman. Small</w:t>
-      </w:r>
-      <w:r>
-        <w:rPr>
-          <w:rFonts w:ascii="Times New Roman" w:hAnsi="Times New Roman" w:cs="Times New Roman"/>
-          <w:color w:val="000000"/>
-          <w:sz w:val="24"/>
-          <w:szCs w:val="24"/>
-        </w:rPr>
-        <w:t xml:space="preserve"> </w:t>
-      </w:r>
-      <w:r>
-        <w:rPr>
-          <w:rFonts w:ascii="Times New Roman" w:hAnsi="Times New Roman" w:cs="Times New Roman"/>
-          <w:color w:val="000000"/>
-          <w:sz w:val="24"/>
-          <w:szCs w:val="24"/>
-        </w:rPr>
-        <w:t xml:space="preserve">samples and ordered logistic regression: </w:t>
-      </w:r>
-      <w:proofErr w:type="gramStart"/>
-      <w:r>
-        <w:rPr>
-          <w:rFonts w:ascii="Times New Roman" w:hAnsi="Times New Roman" w:cs="Times New Roman"/>
-          <w:color w:val="000000"/>
-          <w:sz w:val="24"/>
-          <w:szCs w:val="24"/>
-        </w:rPr>
-        <w:t>Does</w:t>
-      </w:r>
-      <w:proofErr w:type="gramEnd"/>
-      <w:r>
-        <w:rPr>
-          <w:rFonts w:ascii="Times New Roman" w:hAnsi="Times New Roman" w:cs="Times New Roman"/>
-          <w:color w:val="000000"/>
-          <w:sz w:val="24"/>
-          <w:szCs w:val="24"/>
-        </w:rPr>
-        <w:t xml:space="preserve"> it help to collapse categories of</w:t>
-      </w:r>
-      <w:r>
-        <w:rPr>
-          <w:rFonts w:ascii="Times New Roman" w:hAnsi="Times New Roman" w:cs="Times New Roman" w:hint="eastAsia"/>
-          <w:color w:val="000000"/>
-          <w:sz w:val="24"/>
-          <w:szCs w:val="24"/>
-        </w:rPr>
-        <w:t xml:space="preserve"> </w:t>
-      </w:r>
-      <w:r>
-        <w:rPr>
-          <w:rFonts w:ascii="Times New Roman" w:hAnsi="Times New Roman" w:cs="Times New Roman"/>
-          <w:color w:val="000000"/>
-          <w:sz w:val="24"/>
-          <w:szCs w:val="24"/>
-        </w:rPr>
-        <w:t xml:space="preserve">outcome? </w:t>
-      </w:r>
-      <w:r>
-        <w:rPr>
-          <w:rFonts w:ascii="Times New Roman" w:hAnsi="Times New Roman" w:cs="Times New Roman"/>
-          <w:i/>
-          <w:color w:val="000000"/>
-          <w:sz w:val="24"/>
-          <w:szCs w:val="24"/>
-        </w:rPr>
-        <w:t>Am Statistician</w:t>
-      </w:r>
-      <w:r>
-        <w:rPr>
-          <w:rFonts w:ascii="Times New Roman" w:hAnsi="Times New Roman" w:cs="Times New Roman"/>
-          <w:color w:val="000000"/>
-          <w:sz w:val="24"/>
-          <w:szCs w:val="24"/>
-        </w:rPr>
-        <w:t xml:space="preserve">, 57:155–160, 2003. </w:t>
-      </w:r>
-      <w:r>
-        <w:rPr>
-          <w:rFonts w:ascii="Times New Roman" w:hAnsi="Times New Roman" w:cs="Times New Roman"/>
-          <w:color w:val="000000"/>
-          <w:sz w:val="24"/>
-          <w:szCs w:val="24"/>
-        </w:rPr>
-        <w:t xml:space="preserve"> </w:t>
-      </w:r>
-      <w:r>
-        <w:rPr>
-          <w:rFonts w:ascii="Times New Roman" w:hAnsi="Times New Roman" w:cs="Times New Roman"/>
-          <w:color w:val="000000"/>
-          <w:sz w:val="24"/>
-          <w:szCs w:val="24"/>
-        </w:rPr>
-        <w:t>324</w:t>
-      </w:r>
-    </w:p>
-    <w:p>
-      <w:pPr>
         <w:pStyle w:val="Heading1"/>
-        <w:rPr>
-          <w:rFonts w:ascii="Times New Roman" w:eastAsiaTheme="minorEastAsia" w:hAnsi="Times New Roman" w:cs="Times New Roman" w:hint="eastAsia"/>
-          <w:b w:val="0"/>
-          <w:bCs w:val="0"/>
-          <w:color w:val="000000"/>
-          <w:kern w:val="0"/>
-          <w:sz w:val="24"/>
-          <w:szCs w:val="24"/>
-        </w:rPr>
-      </w:pPr>
-      <w:r>
         <w:rPr>
           <w:rFonts w:ascii="Times New Roman" w:eastAsiaTheme="minorEastAsia" w:hAnsi="Times New Roman" w:cs="Times New Roman"/>
           <w:b w:val="0"/>
@@ -3702,8 +3020,7 @@
           <w:sz w:val="24"/>
           <w:szCs w:val="24"/>
         </w:rPr>
-        <w:t xml:space="preserve">UCLA Institute for Digital Research &amp; Education. </w:t>
-      </w:r>
+      </w:pPr>
       <w:r>
         <w:rPr>
           <w:rFonts w:ascii="Times New Roman" w:eastAsiaTheme="minorEastAsia" w:hAnsi="Times New Roman" w:cs="Times New Roman"/>
@@ -3714,7 +3031,7 @@
           <w:sz w:val="24"/>
           <w:szCs w:val="24"/>
         </w:rPr>
-        <w:t>Ordinal Logistic Regression | R Data Analysis Examples</w:t>
+        <w:t>UCLA Institute for Digital Research &amp; Education. Ordinal Logistic Regression | R Data Analysis Examples</w:t>
       </w:r>
       <w:r>
         <w:rPr>
@@ -3844,25 +3161,7 @@
           <w:sz w:val="24"/>
           <w:szCs w:val="24"/>
         </w:rPr>
-        <w:t xml:space="preserve">function of several independent variables. </w:t>
-      </w:r>
-      <w:proofErr w:type="spellStart"/>
-      <w:r>
-        <w:rPr>
-          <w:rFonts w:ascii="Times New Roman" w:hAnsi="Times New Roman" w:cs="Times New Roman"/>
-          <w:sz w:val="24"/>
-          <w:szCs w:val="24"/>
-        </w:rPr>
-        <w:t>Biometrika</w:t>
-      </w:r>
-      <w:proofErr w:type="spellEnd"/>
-      <w:r>
-        <w:rPr>
-          <w:rFonts w:ascii="Times New Roman" w:hAnsi="Times New Roman" w:cs="Times New Roman"/>
-          <w:sz w:val="24"/>
-          <w:szCs w:val="24"/>
-        </w:rPr>
-        <w:t>, 54:167</w:t>
+        <w:t>function of several independent variables. Biometrika, 54:167</w:t>
       </w:r>
       <w:r>
         <w:rPr>
@@ -3884,7 +3183,7 @@
     <w:p>
       <w:pPr>
         <w:rPr>
-          <w:rFonts w:ascii="Times New Roman" w:hAnsi="Times New Roman" w:cs="Times New Roman" w:hint="eastAsia"/>
+          <w:rFonts w:ascii="Times New Roman" w:hAnsi="Times New Roman" w:cs="Times New Roman"/>
           <w:sz w:val="24"/>
           <w:szCs w:val="24"/>
         </w:rPr>
@@ -3914,27 +3213,7 @@
           <w:sz w:val="24"/>
           <w:szCs w:val="24"/>
         </w:rPr>
-        <w:t xml:space="preserve">Wei Chu, S. </w:t>
-      </w:r>
-      <w:proofErr w:type="spellStart"/>
-      <w:r>
-        <w:rPr>
-          <w:rFonts w:ascii="Times New Roman" w:hAnsi="Times New Roman" w:cs="Times New Roman"/>
-          <w:bCs/>
-          <w:sz w:val="24"/>
-          <w:szCs w:val="24"/>
-        </w:rPr>
-        <w:t>Sathiya</w:t>
-      </w:r>
-      <w:proofErr w:type="spellEnd"/>
-      <w:r>
-        <w:rPr>
-          <w:rFonts w:ascii="Times New Roman" w:hAnsi="Times New Roman" w:cs="Times New Roman"/>
-          <w:bCs/>
-          <w:sz w:val="24"/>
-          <w:szCs w:val="24"/>
-        </w:rPr>
-        <w:t xml:space="preserve"> Keerthi, Support Vector Ordinal Regression http: //www.gatsby.ucl.ac.uk/</w:t>
+        <w:t>Wei Chu, S. Sathiya Keerthi, Support Vector Ordinal Regression http: //www.gatsby.ucl.ac.uk/</w:t>
       </w:r>
       <w:r>
         <w:rPr>
@@ -3945,25 +3224,14 @@
         </w:rPr>
         <w:t>∼</w:t>
       </w:r>
-      <w:proofErr w:type="spellStart"/>
-      <w:r>
-        <w:rPr>
-          <w:rFonts w:ascii="Times New Roman" w:hAnsi="Times New Roman" w:cs="Times New Roman"/>
-          <w:bCs/>
-          <w:sz w:val="24"/>
-          <w:szCs w:val="24"/>
-        </w:rPr>
-        <w:t>chuwei</w:t>
-      </w:r>
-      <w:proofErr w:type="spellEnd"/>
-      <w:r>
-        <w:rPr>
-          <w:rFonts w:ascii="Times New Roman" w:hAnsi="Times New Roman" w:cs="Times New Roman"/>
-          <w:bCs/>
-          <w:sz w:val="24"/>
-          <w:szCs w:val="24"/>
-        </w:rPr>
-        <w:t>/paper/svor.pdf</w:t>
+      <w:r>
+        <w:rPr>
+          <w:rFonts w:ascii="Times New Roman" w:hAnsi="Times New Roman" w:cs="Times New Roman"/>
+          <w:bCs/>
+          <w:sz w:val="24"/>
+          <w:szCs w:val="24"/>
+        </w:rPr>
+        <w:t>chuwei/paper/svor.pdf</w:t>
       </w:r>
     </w:p>
     <w:p>
@@ -4012,57 +3280,7 @@
         <w:rPr>
           <w:rFonts w:ascii="Times New Roman" w:hAnsi="Times New Roman" w:cs="Times New Roman"/>
         </w:rPr>
-        <w:t xml:space="preserve">Yesim </w:t>
-      </w:r>
-      <w:proofErr w:type="spellStart"/>
-      <w:proofErr w:type="gramStart"/>
-      <w:r>
-        <w:rPr>
-          <w:rFonts w:ascii="Times New Roman" w:hAnsi="Times New Roman" w:cs="Times New Roman"/>
-        </w:rPr>
-        <w:t>Er</w:t>
-      </w:r>
-      <w:proofErr w:type="spellEnd"/>
-      <w:r>
-        <w:rPr>
-          <w:rFonts w:ascii="Times New Roman" w:hAnsi="Times New Roman" w:cs="Times New Roman"/>
-        </w:rPr>
-        <w:t xml:space="preserve"> ,</w:t>
-      </w:r>
-      <w:proofErr w:type="gramEnd"/>
-      <w:r>
-        <w:rPr>
-          <w:rFonts w:ascii="Times New Roman" w:hAnsi="Times New Roman" w:cs="Times New Roman"/>
-        </w:rPr>
-        <w:t xml:space="preserve"> </w:t>
-      </w:r>
-      <w:proofErr w:type="spellStart"/>
-      <w:r>
-        <w:rPr>
-          <w:rFonts w:ascii="Times New Roman" w:hAnsi="Times New Roman" w:cs="Times New Roman"/>
-        </w:rPr>
-        <w:t>Ayten</w:t>
-      </w:r>
-      <w:proofErr w:type="spellEnd"/>
-      <w:r>
-        <w:rPr>
-          <w:rFonts w:ascii="Times New Roman" w:hAnsi="Times New Roman" w:cs="Times New Roman"/>
-        </w:rPr>
-        <w:t xml:space="preserve"> </w:t>
-      </w:r>
-      <w:proofErr w:type="spellStart"/>
-      <w:r>
-        <w:rPr>
-          <w:rFonts w:ascii="Times New Roman" w:hAnsi="Times New Roman" w:cs="Times New Roman"/>
-        </w:rPr>
-        <w:t>Atasoy</w:t>
-      </w:r>
-      <w:proofErr w:type="spellEnd"/>
-      <w:r>
-        <w:rPr>
-          <w:rFonts w:ascii="Times New Roman" w:hAnsi="Times New Roman" w:cs="Times New Roman"/>
-        </w:rPr>
-        <w:t>. The Classification of White Wine and Red Wine According to Their Physicochemical Qualities. IJISAE, 2016, 4(Special Issue), 23–26 | 23</w:t>
+        <w:t>Yesim Er , Ayten Atasoy. The Classification of White Wine and Red Wine According to Their Physicochemical Qualities. IJISAE, 2016, 4(Special Issue), 23–26 | 23</w:t>
       </w:r>
     </w:p>
     <w:p>
@@ -4700,7 +3918,7 @@
       </w:pPr>
     </w:pPrDefault>
   </w:docDefaults>
-  <w:latentStyles w:defLockedState="0" w:defUIPriority="99" w:defSemiHidden="0" w:defUnhideWhenUsed="0" w:defQFormat="0" w:count="376">
+  <w:latentStyles w:defLockedState="0" w:defUIPriority="99" w:defSemiHidden="0" w:defUnhideWhenUsed="0" w:defQFormat="0" w:count="375">
     <w:lsdException w:name="Normal" w:uiPriority="0" w:qFormat="1"/>
     <w:lsdException w:name="heading 1" w:uiPriority="9" w:qFormat="1"/>
     <w:lsdException w:name="heading 2" w:semiHidden="1" w:uiPriority="9" w:unhideWhenUsed="1" w:qFormat="1"/>
@@ -4855,7 +4073,7 @@
     <w:lsdException w:name="Table Web 2" w:semiHidden="1" w:unhideWhenUsed="1"/>
     <w:lsdException w:name="Table Web 3" w:semiHidden="1" w:unhideWhenUsed="1"/>
     <w:lsdException w:name="Balloon Text" w:semiHidden="1" w:unhideWhenUsed="1"/>
-    <w:lsdException w:name="Table Grid" w:semiHidden="1" w:uiPriority="59" w:unhideWhenUsed="1"/>
+    <w:lsdException w:name="Table Grid" w:uiPriority="59"/>
     <w:lsdException w:name="Table Theme" w:semiHidden="1" w:unhideWhenUsed="1"/>
     <w:lsdException w:name="Placeholder Text" w:semiHidden="1"/>
     <w:lsdException w:name="No Spacing" w:uiPriority="1" w:qFormat="1"/>
@@ -5076,7 +4294,6 @@
     <w:lsdException w:name="Smart Hyperlink" w:semiHidden="1" w:unhideWhenUsed="1"/>
     <w:lsdException w:name="Hashtag" w:semiHidden="1" w:unhideWhenUsed="1"/>
     <w:lsdException w:name="Unresolved Mention" w:semiHidden="1" w:unhideWhenUsed="1"/>
-    <w:lsdException w:name="Smart Link" w:semiHidden="1" w:unhideWhenUsed="1"/>
   </w:latentStyles>
   <w:style w:type="paragraph" w:default="1" w:styleId="Normal">
     <w:name w:val="Normal"/>
@@ -5095,7 +4312,7 @@
       <w:outlineLvl w:val="0"/>
     </w:pPr>
     <w:rPr>
-      <w:rFonts w:ascii="宋体" w:eastAsia="宋体" w:hAnsi="宋体" w:cs="宋体"/>
+      <w:rFonts w:ascii="SimSun" w:eastAsia="SimSun" w:hAnsi="SimSun" w:cs="SimSun"/>
       <w:b/>
       <w:bCs/>
       <w:kern w:val="36"/>
@@ -5194,7 +4411,7 @@
     <w:uiPriority w:val="9"/>
     <w:rsid w:val="007E5D79"/>
     <w:rPr>
-      <w:rFonts w:ascii="宋体" w:eastAsia="宋体" w:hAnsi="宋体" w:cs="宋体"/>
+      <w:rFonts w:ascii="SimSun" w:eastAsia="SimSun" w:hAnsi="SimSun" w:cs="SimSun"/>
       <w:b/>
       <w:bCs/>
       <w:kern w:val="36"/>
@@ -5507,7 +4724,7 @@
 </file>
 
 <file path=customXml/itemProps1.xml><?xml version="1.0" encoding="utf-8"?>
-<ds:datastoreItem xmlns:ds="http://schemas.openxmlformats.org/officeDocument/2006/customXml" ds:itemID="{425641EE-63C7-4D41-9018-0ED84F1E3E8A}">
+<ds:datastoreItem xmlns:ds="http://schemas.openxmlformats.org/officeDocument/2006/customXml" ds:itemID="{623E2D73-F6D6-421E-AF0A-5B3AECAF3277}">
   <ds:schemaRefs>
     <ds:schemaRef ds:uri="http://schemas.openxmlformats.org/officeDocument/2006/bibliography"/>
   </ds:schemaRefs>

</xml_diff>